<commit_message>
Napomena:Admin nema opcije koje imaju obicni korisnici
</commit_message>
<xml_diff>
--- a/COM_AV01_Definisanje_projekta.docx
+++ b/COM_AV01_Definisanje_projekta.docx
@@ -1267,6 +1267,30 @@
         </w:rPr>
         <w:t xml:space="preserve">. </w:t>
       </w:r>
+      <w:r>
+        <w:rPr>
+          <w:rFonts w:ascii="Arial" w:hAnsi="Arial" w:cs="Arial"/>
+          <w:sz w:val="28"/>
+          <w:szCs w:val="28"/>
+        </w:rPr>
+        <w:t>Admin nema opcije koje ima obi</w:t>
+      </w:r>
+      <w:r>
+        <w:rPr>
+          <w:rFonts w:ascii="Arial" w:hAnsi="Arial" w:cs="Arial"/>
+          <w:sz w:val="28"/>
+          <w:szCs w:val="28"/>
+        </w:rPr>
+        <w:t>č</w:t>
+      </w:r>
+      <w:r>
+        <w:rPr>
+          <w:rFonts w:ascii="Arial" w:hAnsi="Arial" w:cs="Arial"/>
+          <w:sz w:val="28"/>
+          <w:szCs w:val="28"/>
+        </w:rPr>
+        <w:t>an korisnik.</w:t>
+      </w:r>
     </w:p>
     <w:p>
       <w:pPr>
@@ -2085,7 +2109,16 @@
           <w:sz w:val="28"/>
           <w:szCs w:val="28"/>
         </w:rPr>
-        <w:t xml:space="preserve">i ostalim poljima koje </w:t>
+        <w:t xml:space="preserve">i ostalim poljima </w:t>
+      </w:r>
+      <w:r>
+        <w:rPr>
+          <w:rFonts w:ascii="Arial" w:hAnsi="Arial" w:cs="Arial"/>
+          <w:sz w:val="28"/>
+          <w:szCs w:val="28"/>
+        </w:rPr>
+        <w:lastRenderedPageBreak/>
+        <w:t xml:space="preserve">koje </w:t>
       </w:r>
       <w:r>
         <w:rPr>
@@ -2149,7 +2182,6 @@
           <w:sz w:val="28"/>
           <w:szCs w:val="28"/>
         </w:rPr>
-        <w:lastRenderedPageBreak/>
         <w:t>Postavljanjem gara</w:t>
       </w:r>
       <w:r>
@@ -2412,6 +2444,46 @@
           <w:szCs w:val="28"/>
         </w:rPr>
         <w:t>e dobijati zahteve od vlasnika i odobravati/odbijati u skladu sa dostupnim podacima.</w:t>
+      </w:r>
+      <w:r>
+        <w:rPr>
+          <w:rFonts w:ascii="Arial" w:hAnsi="Arial" w:cs="Arial"/>
+          <w:sz w:val="28"/>
+          <w:szCs w:val="28"/>
+        </w:rPr>
+        <w:t xml:space="preserve"> Takodje admin mo</w:t>
+      </w:r>
+      <w:r>
+        <w:rPr>
+          <w:rFonts w:ascii="Arial" w:hAnsi="Arial" w:cs="Arial"/>
+          <w:sz w:val="28"/>
+          <w:szCs w:val="28"/>
+        </w:rPr>
+        <w:t>ž</w:t>
+      </w:r>
+      <w:r>
+        <w:rPr>
+          <w:rFonts w:ascii="Arial" w:hAnsi="Arial" w:cs="Arial"/>
+          <w:sz w:val="28"/>
+          <w:szCs w:val="28"/>
+        </w:rPr>
+        <w:t>e brisati gara</w:t>
+      </w:r>
+      <w:r>
+        <w:rPr>
+          <w:rFonts w:ascii="Arial" w:hAnsi="Arial" w:cs="Arial"/>
+          <w:sz w:val="28"/>
+          <w:szCs w:val="28"/>
+        </w:rPr>
+        <w:t>ž</w:t>
+      </w:r>
+      <w:r>
+        <w:rPr>
+          <w:rFonts w:ascii="Arial" w:hAnsi="Arial" w:cs="Arial"/>
+          <w:sz w:val="28"/>
+          <w:szCs w:val="28"/>
+        </w:rPr>
+        <w:t>e i korisnike. Admin nema opcije koje imaju prijavljeni korisnici.</w:t>
       </w:r>
     </w:p>
     <w:p>
@@ -2990,6 +3062,7 @@
                 <w:sz w:val="24"/>
                 <w:szCs w:val="24"/>
               </w:rPr>
+              <w:lastRenderedPageBreak/>
               <w:t>Petak</w:t>
             </w:r>
           </w:p>

</xml_diff>